<commit_message>
Updated guideline for formula software
</commit_message>
<xml_diff>
--- a/Required software for run this application.docx
+++ b/Required software for run this application.docx
@@ -21,6 +21,16 @@
           <w:u w:val="single"/>
         </w:rPr>
         <w:t xml:space="preserve">Required software </w:t>
+      </w:r>
+      <w:r>
+        <w:rPr>
+          <w:b/>
+          <w:bCs/>
+          <w:sz w:val="36"/>
+          <w:szCs w:val="36"/>
+          <w:u w:val="single"/>
+        </w:rPr>
+        <w:t>for formula</w:t>
       </w:r>
     </w:p>
     <w:p>
@@ -88,21 +98,8 @@
           <w:numId w:val="1"/>
         </w:numPr>
       </w:pPr>
-      <w:proofErr w:type="spellStart"/>
-      <w:r>
-        <w:t>Npm</w:t>
-      </w:r>
-      <w:proofErr w:type="spellEnd"/>
-      <w:r>
-        <w:t xml:space="preserve"> &gt; </w:t>
-      </w:r>
-      <w:proofErr w:type="spellStart"/>
-      <w:r>
-        <w:t>npm</w:t>
-      </w:r>
-      <w:proofErr w:type="spellEnd"/>
-      <w:r>
-        <w:t xml:space="preserve"> install</w:t>
+      <w:r>
+        <w:t>Npm &gt; npm install</w:t>
       </w:r>
     </w:p>
     <w:p>
@@ -207,13 +204,8 @@
         <w:pStyle w:val="ListParagraph"/>
         <w:ind w:left="1440"/>
       </w:pPr>
-      <w:proofErr w:type="spellStart"/>
-      <w:r>
-        <w:t>Npm</w:t>
-      </w:r>
-      <w:proofErr w:type="spellEnd"/>
-      <w:r>
-        <w:t xml:space="preserve"> install</w:t>
+      <w:r>
+        <w:t>Npm install</w:t>
       </w:r>
     </w:p>
     <w:p>
@@ -222,15 +214,7 @@
         <w:ind w:left="1440"/>
       </w:pPr>
       <w:r>
-        <w:t xml:space="preserve">Then </w:t>
-      </w:r>
-      <w:proofErr w:type="gramStart"/>
-      <w:r>
-        <w:t>use  ng</w:t>
-      </w:r>
-      <w:proofErr w:type="gramEnd"/>
-      <w:r>
-        <w:t xml:space="preserve"> build</w:t>
+        <w:t>Then use  ng build</w:t>
       </w:r>
     </w:p>
     <w:p>
@@ -242,13 +226,8 @@
         </w:numPr>
       </w:pPr>
       <w:r>
-        <w:t xml:space="preserve">Ng </w:t>
-      </w:r>
-      <w:proofErr w:type="gramStart"/>
-      <w:r>
-        <w:t>serve</w:t>
-      </w:r>
-      <w:proofErr w:type="gramEnd"/>
+        <w:t>Ng serve</w:t>
+      </w:r>
     </w:p>
     <w:p>
       <w:pPr>
@@ -425,8 +404,100 @@
           <w:highlight w:val="yellow"/>
         </w:rPr>
         <w:lastRenderedPageBreak/>
-        <w:t>Note: Attached library code also in code folder.</w:t>
-      </w:r>
+        <w:t>Note:</w:t>
+      </w:r>
+      <w:r>
+        <w:rPr>
+          <w:b/>
+          <w:bCs/>
+        </w:rPr>
+        <w:t xml:space="preserve"> Git repository path for library: </w:t>
+      </w:r>
+      <w:hyperlink r:id="rId10" w:history="1">
+        <w:r>
+          <w:rPr>
+            <w:rStyle w:val="Hyperlink"/>
+            <w:b/>
+            <w:bCs/>
+          </w:rPr>
+          <w:t>https://github.com/nirbhaysingh86/formula-column-lib.git</w:t>
+        </w:r>
+      </w:hyperlink>
+    </w:p>
+    <w:p>
+      <w:pPr>
+        <w:rPr>
+          <w:b/>
+          <w:bCs/>
+        </w:rPr>
+      </w:pPr>
+      <w:r>
+        <w:rPr>
+          <w:b/>
+          <w:bCs/>
+        </w:rPr>
+        <w:t>Npm Path</w:t>
+      </w:r>
+    </w:p>
+    <w:p>
+      <w:pPr>
+        <w:rPr>
+          <w:b/>
+          <w:bCs/>
+        </w:rPr>
+      </w:pPr>
+      <w:hyperlink r:id="rId11" w:history="1">
+        <w:r>
+          <w:rPr>
+            <w:rStyle w:val="Hyperlink"/>
+            <w:b/>
+            <w:bCs/>
+          </w:rPr>
+          <w:t>https://www.npmjs.com/package/formula-column2</w:t>
+        </w:r>
+      </w:hyperlink>
+    </w:p>
+    <w:p>
+      <w:pPr>
+        <w:rPr>
+          <w:b/>
+          <w:bCs/>
+        </w:rPr>
+      </w:pPr>
+      <w:hyperlink r:id="rId12" w:history="1">
+        <w:r>
+          <w:rPr>
+            <w:rStyle w:val="Hyperlink"/>
+            <w:b/>
+            <w:bCs/>
+          </w:rPr>
+          <w:t>https://www.npmjs.com/package/formula-column</w:t>
+        </w:r>
+        <w:r>
+          <w:rPr>
+            <w:rStyle w:val="Hyperlink"/>
+            <w:b/>
+            <w:bCs/>
+          </w:rPr>
+          <w:t>1</w:t>
+        </w:r>
+      </w:hyperlink>
+    </w:p>
+    <w:p>
+      <w:pPr>
+        <w:rPr>
+          <w:b/>
+          <w:bCs/>
+        </w:rPr>
+      </w:pPr>
+    </w:p>
+    <w:p>
+      <w:pPr>
+        <w:rPr>
+          <w:b/>
+          <w:bCs/>
+        </w:rPr>
+      </w:pPr>
     </w:p>
     <w:p>
       <w:r>
@@ -1146,6 +1217,29 @@
       <w:contextualSpacing/>
     </w:pPr>
   </w:style>
+  <w:style w:type="character" w:styleId="Hyperlink">
+    <w:name w:val="Hyperlink"/>
+    <w:basedOn w:val="DefaultParagraphFont"/>
+    <w:uiPriority w:val="99"/>
+    <w:unhideWhenUsed/>
+    <w:rsid w:val="00276489"/>
+    <w:rPr>
+      <w:color w:val="0563C1" w:themeColor="hyperlink"/>
+      <w:u w:val="single"/>
+    </w:rPr>
+  </w:style>
+  <w:style w:type="character" w:styleId="UnresolvedMention">
+    <w:name w:val="Unresolved Mention"/>
+    <w:basedOn w:val="DefaultParagraphFont"/>
+    <w:uiPriority w:val="99"/>
+    <w:semiHidden/>
+    <w:unhideWhenUsed/>
+    <w:rsid w:val="00276489"/>
+    <w:rPr>
+      <w:color w:val="605E5C"/>
+      <w:shd w:val="clear" w:color="auto" w:fill="E1DFDD"/>
+    </w:rPr>
+  </w:style>
 </w:styles>
 </file>
 

</xml_diff>